<commit_message>
adicionei o menu para quando o site for aberto no celular e adicionei a logo
</commit_message>
<xml_diff>
--- a/Documentação Sistema.docx
+++ b/Documentação Sistema.docx
@@ -513,6 +513,15 @@
                 <w:lang w:val="pt-BR"/>
               </w:rPr>
             </w:pPr>
+            <w:r>
+              <w:rPr>
+                <w:rFonts w:ascii="Times" w:hAnsi="Times"/>
+                <w:sz w:val="22"/>
+                <w:szCs w:val="22"/>
+                <w:lang w:val="pt-BR"/>
+              </w:rPr>
+              <w:t>19/05/2025</w:t>
+            </w:r>
           </w:p>
         </w:tc>
         <w:tc>
@@ -530,6 +539,24 @@
                 <w:lang w:val="pt-BR"/>
               </w:rPr>
             </w:pPr>
+            <w:r>
+              <w:rPr>
+                <w:rFonts w:ascii="Times" w:hAnsi="Times"/>
+                <w:sz w:val="22"/>
+                <w:szCs w:val="22"/>
+                <w:lang w:val="pt-BR"/>
+              </w:rPr>
+              <w:t>Foi adicionado ao site, o sistema responsivo com menu</w:t>
+            </w:r>
+            <w:r>
+              <w:rPr>
+                <w:rFonts w:ascii="Times" w:hAnsi="Times"/>
+                <w:sz w:val="22"/>
+                <w:szCs w:val="22"/>
+                <w:lang w:val="pt-BR"/>
+              </w:rPr>
+              <w:t xml:space="preserve"> e a logo da barbearia</w:t>
+            </w:r>
           </w:p>
         </w:tc>
       </w:tr>
@@ -1192,10 +1219,18 @@
         <w:t xml:space="preserve"> fornecendo aos desenvolvedores</w:t>
       </w:r>
       <w:r>
-        <w:t xml:space="preserve"> e stakeholders </w:t>
+        <w:t xml:space="preserve"> e </w:t>
+      </w:r>
+      <w:proofErr w:type="gramStart"/>
+      <w:r>
+        <w:t xml:space="preserve">stakeholders </w:t>
       </w:r>
       <w:r>
-        <w:t xml:space="preserve"> as informações necessárias para o projeto e implementação, assim como para a realização dos testes e homologação do sistema.</w:t>
+        <w:t xml:space="preserve"> as</w:t>
+      </w:r>
+      <w:proofErr w:type="gramEnd"/>
+      <w:r>
+        <w:t xml:space="preserve"> informações necessárias para o projeto e implementação, assim como para a realização dos testes e homologação do sistema.</w:t>
       </w:r>
     </w:p>
     <w:p>
@@ -1355,7 +1390,23 @@
           <w:sz w:val="22"/>
           <w:szCs w:val="22"/>
         </w:rPr>
-        <w:t>O sistema deve permitir que as pessoas possam acessar o site da Prime Barbearia e poderem conhecer melhor os serviços oferecidos, desde cortes de cabelo ate estilos de barba e sobrancelha. Nele há x abas sendo elas: página principal; quem somos; serviços ofertados na barbearia; galeria de fotos de alguns de nossos clientes; e os nossos contatos via Instagram, Whatsapp e e-mail.</w:t>
+        <w:t xml:space="preserve">O sistema deve permitir que as pessoas possam acessar o site da Prime Barbearia e poderem conhecer melhor os serviços oferecidos, desde cortes de cabelo </w:t>
+      </w:r>
+      <w:proofErr w:type="spellStart"/>
+      <w:r>
+        <w:rPr>
+          <w:sz w:val="22"/>
+          <w:szCs w:val="22"/>
+        </w:rPr>
+        <w:t>ate</w:t>
+      </w:r>
+      <w:proofErr w:type="spellEnd"/>
+      <w:r>
+        <w:rPr>
+          <w:sz w:val="22"/>
+          <w:szCs w:val="22"/>
+        </w:rPr>
+        <w:t xml:space="preserve"> estilos de barba e sobrancelha. Nele há x abas sendo elas: página principal; quem somos; serviços ofertados na barbearia; galeria de fotos de alguns de nossos clientes; e os nossos contatos via Instagram, Whatsapp e e-mail.</w:t>
       </w:r>
     </w:p>
     <w:p>
@@ -1430,7 +1481,7 @@
           <w:sz w:val="22"/>
           <w:szCs w:val="22"/>
         </w:rPr>
-        <w:t>2</w:t>
+        <w:t>1</w:t>
       </w:r>
       <w:r>
         <w:rPr>
@@ -1439,15 +1490,15 @@
         </w:rPr>
         <w:t xml:space="preserve">] </w:t>
       </w:r>
+      <w:bookmarkEnd w:id="31"/>
       <w:r>
         <w:rPr>
           <w:iCs/>
           <w:sz w:val="22"/>
           <w:szCs w:val="22"/>
         </w:rPr>
-        <w:t>Registra-se no Sistema</w:t>
+        <w:t>Sistema da Barbearia</w:t>
       </w:r>
-      <w:bookmarkEnd w:id="31"/>
     </w:p>
     <w:p>
       <w:pPr>
@@ -1478,7 +1529,14 @@
           <w:sz w:val="22"/>
           <w:szCs w:val="22"/>
         </w:rPr>
-        <w:t>Permite que o usuário se registre no sistema.</w:t>
+        <w:t>Permite que os clientes acessem o site e naveguem pelo sistema</w:t>
+      </w:r>
+      <w:r>
+        <w:rPr>
+          <w:sz w:val="22"/>
+          <w:szCs w:val="22"/>
+        </w:rPr>
+        <w:t xml:space="preserve"> da barbearia, conhecendo os cortes de cabelo, estilos de barba, serviços de sobrancelha e seus respectivos valores</w:t>
       </w:r>
     </w:p>
     <w:p>
@@ -1509,7 +1567,28 @@
           <w:sz w:val="22"/>
           <w:szCs w:val="22"/>
         </w:rPr>
-        <w:t>Aluno.</w:t>
+        <w:t>Cl</w:t>
+      </w:r>
+      <w:r>
+        <w:rPr>
+          <w:sz w:val="22"/>
+          <w:szCs w:val="22"/>
+        </w:rPr>
+        <w:t>ie</w:t>
+      </w:r>
+      <w:r>
+        <w:rPr>
+          <w:sz w:val="22"/>
+          <w:szCs w:val="22"/>
+        </w:rPr>
+        <w:t>ntes</w:t>
+      </w:r>
+      <w:r>
+        <w:rPr>
+          <w:sz w:val="22"/>
+          <w:szCs w:val="22"/>
+        </w:rPr>
+        <w:t>.</w:t>
       </w:r>
     </w:p>
     <w:p>
@@ -1571,7 +1650,21 @@
           <w:sz w:val="22"/>
           <w:szCs w:val="22"/>
         </w:rPr>
-        <w:t xml:space="preserve"> não ter nenhum cadastro no sistema.</w:t>
+        <w:t xml:space="preserve"> </w:t>
+      </w:r>
+      <w:r>
+        <w:rPr>
+          <w:sz w:val="22"/>
+          <w:szCs w:val="22"/>
+        </w:rPr>
+        <w:t>envio de solicitação de agendamento</w:t>
+      </w:r>
+      <w:r>
+        <w:rPr>
+          <w:sz w:val="22"/>
+          <w:szCs w:val="22"/>
+        </w:rPr>
+        <w:t>.</w:t>
       </w:r>
     </w:p>
     <w:p>
@@ -1611,15 +1704,13 @@
           <w:b/>
         </w:rPr>
       </w:pPr>
-      <w:proofErr w:type="spellStart"/>
       <w:r>
         <w:rPr>
           <w:rFonts w:ascii="Times New Roman" w:hAnsi="Times New Roman"/>
           <w:b/>
         </w:rPr>
-        <w:t>Mensagens</w:t>
+        <w:t>Funções</w:t>
       </w:r>
-      <w:proofErr w:type="spellEnd"/>
     </w:p>
     <w:tbl>
       <w:tblPr>
@@ -1668,7 +1759,16 @@
                 <w:sz w:val="22"/>
                 <w:szCs w:val="22"/>
               </w:rPr>
-              <w:t>M1</w:t>
+              <w:t>Página</w:t>
+            </w:r>
+            <w:r>
+              <w:rPr>
+                <w:rFonts w:eastAsia="Calibri"/>
+                <w:b/>
+                <w:sz w:val="22"/>
+                <w:szCs w:val="22"/>
+              </w:rPr>
+              <w:t xml:space="preserve"> inicial </w:t>
             </w:r>
           </w:p>
         </w:tc>
@@ -1692,7 +1792,23 @@
                 <w:sz w:val="22"/>
                 <w:szCs w:val="22"/>
               </w:rPr>
-              <w:t>Campos obrigatórios não preenchidos</w:t>
+              <w:t xml:space="preserve">Página que </w:t>
+            </w:r>
+            <w:r>
+              <w:rPr>
+                <w:rFonts w:eastAsia="Calibri"/>
+                <w:sz w:val="22"/>
+                <w:szCs w:val="22"/>
+              </w:rPr>
+              <w:t>contém</w:t>
+            </w:r>
+            <w:r>
+              <w:rPr>
+                <w:rFonts w:eastAsia="Calibri"/>
+                <w:sz w:val="22"/>
+                <w:szCs w:val="22"/>
+              </w:rPr>
+              <w:t xml:space="preserve"> o nome da barbearia e o seu design</w:t>
             </w:r>
           </w:p>
         </w:tc>
@@ -1725,7 +1841,7 @@
                 <w:sz w:val="22"/>
                 <w:szCs w:val="22"/>
               </w:rPr>
-              <w:t>M2</w:t>
+              <w:t xml:space="preserve">Quem somos </w:t>
             </w:r>
           </w:p>
         </w:tc>
@@ -1749,7 +1865,7 @@
                 <w:sz w:val="22"/>
                 <w:szCs w:val="22"/>
               </w:rPr>
-              <w:t>Dados inválidos.</w:t>
+              <w:t xml:space="preserve">Página que permite ao cliente conhecer a história da barbearia </w:t>
             </w:r>
           </w:p>
         </w:tc>
@@ -1782,7 +1898,7 @@
                 <w:sz w:val="22"/>
                 <w:szCs w:val="22"/>
               </w:rPr>
-              <w:t>M3</w:t>
+              <w:t>Serviços</w:t>
             </w:r>
           </w:p>
         </w:tc>
@@ -1806,202 +1922,23 @@
                 <w:sz w:val="22"/>
                 <w:szCs w:val="22"/>
               </w:rPr>
-              <w:t>Já existe um registro anteriormente cadastrado.</w:t>
-            </w:r>
-          </w:p>
-        </w:tc>
-      </w:tr>
-    </w:tbl>
-    <w:p>
-      <w:pPr>
-        <w:suppressAutoHyphens/>
-        <w:ind w:left="142" w:right="141"/>
-        <w:jc w:val="both"/>
-        <w:rPr>
-          <w:sz w:val="22"/>
-          <w:szCs w:val="22"/>
-        </w:rPr>
-      </w:pPr>
-    </w:p>
-    <w:p>
-      <w:pPr>
-        <w:numPr>
-          <w:ilvl w:val="0"/>
-          <w:numId w:val="3"/>
-        </w:numPr>
-        <w:suppressAutoHyphens/>
-        <w:ind w:left="142" w:right="141" w:firstLine="0"/>
-        <w:jc w:val="both"/>
-        <w:rPr>
-          <w:b/>
-          <w:sz w:val="22"/>
-          <w:szCs w:val="22"/>
-        </w:rPr>
-      </w:pPr>
-      <w:r>
-        <w:rPr>
-          <w:b/>
-          <w:sz w:val="22"/>
-          <w:szCs w:val="22"/>
-        </w:rPr>
-        <w:t xml:space="preserve">Especificação dos Atributos: </w:t>
-      </w:r>
-    </w:p>
-    <w:p>
-      <w:pPr>
-        <w:suppressAutoHyphens/>
-        <w:ind w:left="142" w:right="141"/>
-        <w:jc w:val="both"/>
-        <w:rPr>
-          <w:b/>
-          <w:sz w:val="22"/>
-          <w:szCs w:val="22"/>
-        </w:rPr>
-      </w:pPr>
-    </w:p>
-    <w:p>
-      <w:pPr>
-        <w:suppressAutoHyphens/>
-        <w:ind w:left="142" w:right="141"/>
-        <w:jc w:val="both"/>
-        <w:rPr>
-          <w:b/>
-          <w:sz w:val="22"/>
-          <w:szCs w:val="22"/>
-        </w:rPr>
-      </w:pPr>
-      <w:r>
-        <w:rPr>
-          <w:b/>
-          <w:sz w:val="22"/>
-          <w:szCs w:val="22"/>
-        </w:rPr>
-        <w:t xml:space="preserve">EA1 – </w:t>
-      </w:r>
-      <w:r>
-        <w:rPr>
-          <w:b/>
-          <w:sz w:val="22"/>
-          <w:szCs w:val="22"/>
-        </w:rPr>
-        <w:t>Registrar-se no sistema (Aluno)</w:t>
-      </w:r>
-    </w:p>
-    <w:p>
-      <w:pPr>
-        <w:suppressAutoHyphens/>
-        <w:ind w:left="142" w:right="141"/>
-        <w:jc w:val="both"/>
-        <w:rPr>
-          <w:b/>
-          <w:sz w:val="22"/>
-          <w:szCs w:val="22"/>
-        </w:rPr>
-      </w:pPr>
-    </w:p>
-    <w:tbl>
-      <w:tblPr>
-        <w:tblW w:w="9298" w:type="dxa"/>
-        <w:jc w:val="center"/>
-        <w:tblBorders>
-          <w:top w:val="single" w:sz="8" w:space="0" w:color="404040"/>
-          <w:left w:val="single" w:sz="8" w:space="0" w:color="404040"/>
-          <w:bottom w:val="single" w:sz="8" w:space="0" w:color="404040"/>
-          <w:right w:val="single" w:sz="8" w:space="0" w:color="404040"/>
-          <w:insideH w:val="single" w:sz="8" w:space="0" w:color="404040"/>
-          <w:insideV w:val="single" w:sz="8" w:space="0" w:color="404040"/>
-        </w:tblBorders>
-        <w:shd w:val="clear" w:color="auto" w:fill="D9D9D9"/>
-        <w:tblLayout w:type="fixed"/>
-        <w:tblLook w:val="04A0" w:firstRow="1" w:lastRow="0" w:firstColumn="1" w:lastColumn="0" w:noHBand="0" w:noVBand="1"/>
-      </w:tblPr>
-      <w:tblGrid>
-        <w:gridCol w:w="2286"/>
-        <w:gridCol w:w="3201"/>
-        <w:gridCol w:w="915"/>
-        <w:gridCol w:w="1829"/>
-        <w:gridCol w:w="1067"/>
-      </w:tblGrid>
-      <w:tr>
-        <w:trPr>
-          <w:trHeight w:val="254"/>
-          <w:jc w:val="center"/>
-        </w:trPr>
-        <w:tc>
-          <w:tcPr>
-            <w:tcW w:w="9298" w:type="dxa"/>
-            <w:gridSpan w:val="5"/>
-            <w:shd w:val="clear" w:color="auto" w:fill="D9D9D9"/>
-          </w:tcPr>
-          <w:p>
-            <w:pPr>
-              <w:suppressAutoHyphens/>
-              <w:ind w:left="142"/>
-              <w:jc w:val="center"/>
-              <w:rPr>
-                <w:rFonts w:eastAsia="Calibri"/>
-                <w:b/>
-                <w:bCs/>
-                <w:sz w:val="22"/>
-                <w:szCs w:val="22"/>
-              </w:rPr>
-            </w:pPr>
-            <w:r>
-              <w:rPr>
-                <w:rFonts w:eastAsia="Calibri"/>
-                <w:b/>
-                <w:bCs/>
-                <w:sz w:val="22"/>
-                <w:szCs w:val="22"/>
-              </w:rPr>
-              <w:t>Dados</w:t>
+              <w:t>Página que permite ao cliente observar quais serviços são ofertados pela barbearia e os respectivos valores</w:t>
             </w:r>
           </w:p>
         </w:tc>
       </w:tr>
       <w:tr>
         <w:trPr>
-          <w:trHeight w:val="217"/>
+          <w:trHeight w:val="318"/>
           <w:jc w:val="center"/>
         </w:trPr>
         <w:tc>
           <w:tcPr>
-            <w:tcW w:w="2286" w:type="dxa"/>
+            <w:tcW w:w="1701" w:type="dxa"/>
             <w:shd w:val="clear" w:color="auto" w:fill="D9D9D9"/>
           </w:tcPr>
           <w:p>
             <w:pPr>
-              <w:suppressAutoHyphens/>
-              <w:ind w:left="142"/>
-              <w:jc w:val="center"/>
-              <w:rPr>
-                <w:rFonts w:eastAsia="Calibri"/>
-                <w:b/>
-                <w:bCs/>
-                <w:sz w:val="22"/>
-                <w:szCs w:val="22"/>
-              </w:rPr>
-            </w:pPr>
-            <w:r>
-              <w:rPr>
-                <w:rFonts w:eastAsia="Calibri"/>
-                <w:b/>
-                <w:bCs/>
-                <w:sz w:val="22"/>
-                <w:szCs w:val="22"/>
-              </w:rPr>
-              <w:t>Atributo</w:t>
-            </w:r>
-          </w:p>
-        </w:tc>
-        <w:tc>
-          <w:tcPr>
-            <w:tcW w:w="3201" w:type="dxa"/>
-            <w:shd w:val="clear" w:color="auto" w:fill="D9D9D9"/>
-          </w:tcPr>
-          <w:p>
-            <w:pPr>
-              <w:suppressAutoHyphens/>
               <w:ind w:left="142"/>
               <w:jc w:val="center"/>
               <w:rPr>
@@ -2018,18 +1955,55 @@
                 <w:sz w:val="22"/>
                 <w:szCs w:val="22"/>
               </w:rPr>
-              <w:t>Tipo</w:t>
+              <w:t>Galeria</w:t>
             </w:r>
           </w:p>
         </w:tc>
         <w:tc>
           <w:tcPr>
-            <w:tcW w:w="915" w:type="dxa"/>
+            <w:tcW w:w="7629" w:type="dxa"/>
             <w:shd w:val="clear" w:color="auto" w:fill="D9D9D9"/>
           </w:tcPr>
           <w:p>
             <w:pPr>
-              <w:suppressAutoHyphens/>
+              <w:ind w:left="142"/>
+              <w:rPr>
+                <w:rFonts w:eastAsia="Calibri"/>
+                <w:sz w:val="22"/>
+                <w:szCs w:val="22"/>
+              </w:rPr>
+            </w:pPr>
+            <w:r>
+              <w:rPr>
+                <w:rFonts w:eastAsia="Calibri"/>
+                <w:sz w:val="22"/>
+                <w:szCs w:val="22"/>
+              </w:rPr>
+              <w:t xml:space="preserve">Página que contém as fotos de alguns de nossos clientes </w:t>
+            </w:r>
+            <w:r>
+              <w:rPr>
+                <w:rFonts w:eastAsia="Calibri"/>
+                <w:sz w:val="22"/>
+                <w:szCs w:val="22"/>
+              </w:rPr>
+              <w:t>após um atendimento na barbearia</w:t>
+            </w:r>
+          </w:p>
+        </w:tc>
+      </w:tr>
+      <w:tr>
+        <w:trPr>
+          <w:trHeight w:val="318"/>
+          <w:jc w:val="center"/>
+        </w:trPr>
+        <w:tc>
+          <w:tcPr>
+            <w:tcW w:w="1701" w:type="dxa"/>
+            <w:shd w:val="clear" w:color="auto" w:fill="D9D9D9"/>
+          </w:tcPr>
+          <w:p>
+            <w:pPr>
               <w:ind w:left="142"/>
               <w:jc w:val="center"/>
               <w:rPr>
@@ -2046,448 +2020,18 @@
                 <w:sz w:val="22"/>
                 <w:szCs w:val="22"/>
               </w:rPr>
-              <w:t>Tam.</w:t>
+              <w:t>Contatos</w:t>
             </w:r>
           </w:p>
         </w:tc>
         <w:tc>
           <w:tcPr>
-            <w:tcW w:w="1829" w:type="dxa"/>
+            <w:tcW w:w="7629" w:type="dxa"/>
             <w:shd w:val="clear" w:color="auto" w:fill="D9D9D9"/>
           </w:tcPr>
           <w:p>
             <w:pPr>
-              <w:suppressAutoHyphens/>
               <w:ind w:left="142"/>
-              <w:jc w:val="center"/>
-              <w:rPr>
-                <w:rFonts w:eastAsia="Calibri"/>
-                <w:b/>
-                <w:sz w:val="22"/>
-                <w:szCs w:val="22"/>
-              </w:rPr>
-            </w:pPr>
-            <w:r>
-              <w:rPr>
-                <w:rFonts w:eastAsia="Calibri"/>
-                <w:b/>
-                <w:sz w:val="22"/>
-                <w:szCs w:val="22"/>
-              </w:rPr>
-              <w:t>Máscara</w:t>
-            </w:r>
-          </w:p>
-        </w:tc>
-        <w:tc>
-          <w:tcPr>
-            <w:tcW w:w="1067" w:type="dxa"/>
-            <w:shd w:val="clear" w:color="auto" w:fill="D9D9D9"/>
-          </w:tcPr>
-          <w:p>
-            <w:pPr>
-              <w:suppressAutoHyphens/>
-              <w:ind w:left="142"/>
-              <w:jc w:val="center"/>
-              <w:rPr>
-                <w:rFonts w:eastAsia="Calibri"/>
-                <w:b/>
-                <w:sz w:val="22"/>
-                <w:szCs w:val="22"/>
-              </w:rPr>
-            </w:pPr>
-            <w:r>
-              <w:rPr>
-                <w:rFonts w:eastAsia="Calibri"/>
-                <w:b/>
-                <w:sz w:val="22"/>
-                <w:szCs w:val="22"/>
-              </w:rPr>
-              <w:t>Obrig.</w:t>
-            </w:r>
-          </w:p>
-        </w:tc>
-      </w:tr>
-      <w:tr>
-        <w:trPr>
-          <w:trHeight w:val="241"/>
-          <w:jc w:val="center"/>
-        </w:trPr>
-        <w:tc>
-          <w:tcPr>
-            <w:tcW w:w="2286" w:type="dxa"/>
-            <w:shd w:val="clear" w:color="auto" w:fill="D9D9D9"/>
-          </w:tcPr>
-          <w:p>
-            <w:pPr>
-              <w:suppressAutoHyphens/>
-              <w:ind w:left="142"/>
-              <w:rPr>
-                <w:rFonts w:eastAsia="Calibri"/>
-                <w:b/>
-                <w:bCs/>
-                <w:sz w:val="22"/>
-                <w:szCs w:val="22"/>
-              </w:rPr>
-            </w:pPr>
-          </w:p>
-        </w:tc>
-        <w:tc>
-          <w:tcPr>
-            <w:tcW w:w="3201" w:type="dxa"/>
-            <w:shd w:val="clear" w:color="auto" w:fill="D9D9D9"/>
-          </w:tcPr>
-          <w:p>
-            <w:pPr>
-              <w:suppressAutoHyphens/>
-              <w:ind w:left="142"/>
-              <w:rPr>
-                <w:rFonts w:eastAsia="Calibri"/>
-                <w:sz w:val="22"/>
-                <w:szCs w:val="22"/>
-                <w:lang w:eastAsia="en-US"/>
-              </w:rPr>
-            </w:pPr>
-          </w:p>
-        </w:tc>
-        <w:tc>
-          <w:tcPr>
-            <w:tcW w:w="915" w:type="dxa"/>
-            <w:shd w:val="clear" w:color="auto" w:fill="D9D9D9"/>
-          </w:tcPr>
-          <w:p>
-            <w:pPr>
-              <w:suppressAutoHyphens/>
-              <w:ind w:left="142"/>
-              <w:jc w:val="center"/>
-              <w:rPr>
-                <w:rFonts w:eastAsia="Calibri"/>
-                <w:sz w:val="22"/>
-                <w:szCs w:val="22"/>
-                <w:lang w:eastAsia="en-US"/>
-              </w:rPr>
-            </w:pPr>
-          </w:p>
-        </w:tc>
-        <w:tc>
-          <w:tcPr>
-            <w:tcW w:w="1829" w:type="dxa"/>
-            <w:shd w:val="clear" w:color="auto" w:fill="D9D9D9"/>
-          </w:tcPr>
-          <w:p>
-            <w:pPr>
-              <w:suppressAutoHyphens/>
-              <w:ind w:left="142"/>
-              <w:jc w:val="center"/>
-              <w:rPr>
-                <w:rFonts w:eastAsia="Calibri"/>
-                <w:sz w:val="22"/>
-                <w:szCs w:val="22"/>
-                <w:lang w:eastAsia="en-US"/>
-              </w:rPr>
-            </w:pPr>
-          </w:p>
-        </w:tc>
-        <w:tc>
-          <w:tcPr>
-            <w:tcW w:w="1067" w:type="dxa"/>
-            <w:shd w:val="clear" w:color="auto" w:fill="D9D9D9"/>
-          </w:tcPr>
-          <w:p>
-            <w:pPr>
-              <w:suppressAutoHyphens/>
-              <w:ind w:left="142"/>
-              <w:jc w:val="center"/>
-              <w:rPr>
-                <w:rFonts w:eastAsia="Calibri"/>
-                <w:sz w:val="22"/>
-                <w:szCs w:val="22"/>
-                <w:lang w:eastAsia="en-US"/>
-              </w:rPr>
-            </w:pPr>
-          </w:p>
-        </w:tc>
-      </w:tr>
-      <w:tr>
-        <w:trPr>
-          <w:trHeight w:val="241"/>
-          <w:jc w:val="center"/>
-        </w:trPr>
-        <w:tc>
-          <w:tcPr>
-            <w:tcW w:w="2286" w:type="dxa"/>
-            <w:shd w:val="clear" w:color="auto" w:fill="D9D9D9"/>
-          </w:tcPr>
-          <w:p>
-            <w:pPr>
-              <w:suppressAutoHyphens/>
-              <w:ind w:left="142"/>
-              <w:rPr>
-                <w:rFonts w:eastAsia="Calibri"/>
-                <w:b/>
-                <w:bCs/>
-                <w:sz w:val="22"/>
-                <w:szCs w:val="22"/>
-              </w:rPr>
-            </w:pPr>
-          </w:p>
-        </w:tc>
-        <w:tc>
-          <w:tcPr>
-            <w:tcW w:w="3201" w:type="dxa"/>
-            <w:shd w:val="clear" w:color="auto" w:fill="D9D9D9"/>
-          </w:tcPr>
-          <w:p>
-            <w:pPr>
-              <w:suppressAutoHyphens/>
-              <w:ind w:left="142"/>
-              <w:rPr>
-                <w:rFonts w:eastAsia="Calibri"/>
-                <w:sz w:val="22"/>
-                <w:szCs w:val="22"/>
-                <w:lang w:eastAsia="en-US"/>
-              </w:rPr>
-            </w:pPr>
-          </w:p>
-        </w:tc>
-        <w:tc>
-          <w:tcPr>
-            <w:tcW w:w="915" w:type="dxa"/>
-            <w:shd w:val="clear" w:color="auto" w:fill="D9D9D9"/>
-          </w:tcPr>
-          <w:p>
-            <w:pPr>
-              <w:suppressAutoHyphens/>
-              <w:ind w:left="142"/>
-              <w:jc w:val="center"/>
-              <w:rPr>
-                <w:rFonts w:eastAsia="Calibri"/>
-                <w:sz w:val="22"/>
-                <w:szCs w:val="22"/>
-                <w:lang w:eastAsia="en-US"/>
-              </w:rPr>
-            </w:pPr>
-          </w:p>
-        </w:tc>
-        <w:tc>
-          <w:tcPr>
-            <w:tcW w:w="1829" w:type="dxa"/>
-            <w:shd w:val="clear" w:color="auto" w:fill="D9D9D9"/>
-          </w:tcPr>
-          <w:p>
-            <w:pPr>
-              <w:suppressAutoHyphens/>
-              <w:ind w:left="142"/>
-              <w:jc w:val="center"/>
-              <w:rPr>
-                <w:rFonts w:eastAsia="Calibri"/>
-                <w:sz w:val="22"/>
-                <w:szCs w:val="22"/>
-                <w:lang w:eastAsia="en-US"/>
-              </w:rPr>
-            </w:pPr>
-          </w:p>
-        </w:tc>
-        <w:tc>
-          <w:tcPr>
-            <w:tcW w:w="1067" w:type="dxa"/>
-            <w:shd w:val="clear" w:color="auto" w:fill="D9D9D9"/>
-          </w:tcPr>
-          <w:p>
-            <w:pPr>
-              <w:suppressAutoHyphens/>
-              <w:ind w:left="142"/>
-              <w:jc w:val="center"/>
-              <w:rPr>
-                <w:rFonts w:eastAsia="Calibri"/>
-                <w:sz w:val="22"/>
-                <w:szCs w:val="22"/>
-                <w:lang w:eastAsia="en-US"/>
-              </w:rPr>
-            </w:pPr>
-          </w:p>
-        </w:tc>
-      </w:tr>
-      <w:tr>
-        <w:trPr>
-          <w:trHeight w:val="241"/>
-          <w:jc w:val="center"/>
-        </w:trPr>
-        <w:tc>
-          <w:tcPr>
-            <w:tcW w:w="2286" w:type="dxa"/>
-            <w:shd w:val="clear" w:color="auto" w:fill="D9D9D9"/>
-          </w:tcPr>
-          <w:p>
-            <w:pPr>
-              <w:suppressAutoHyphens/>
-              <w:ind w:left="142"/>
-              <w:rPr>
-                <w:rFonts w:eastAsia="Calibri"/>
-                <w:b/>
-                <w:bCs/>
-                <w:sz w:val="22"/>
-                <w:szCs w:val="22"/>
-              </w:rPr>
-            </w:pPr>
-            <w:r>
-              <w:rPr>
-                <w:rFonts w:eastAsia="Calibri"/>
-                <w:b/>
-                <w:bCs/>
-                <w:sz w:val="22"/>
-                <w:szCs w:val="22"/>
-              </w:rPr>
-              <w:t>Login</w:t>
-            </w:r>
-          </w:p>
-        </w:tc>
-        <w:tc>
-          <w:tcPr>
-            <w:tcW w:w="3201" w:type="dxa"/>
-            <w:shd w:val="clear" w:color="auto" w:fill="D9D9D9"/>
-          </w:tcPr>
-          <w:p>
-            <w:pPr>
-              <w:suppressAutoHyphens/>
-              <w:ind w:left="142"/>
-              <w:rPr>
-                <w:rFonts w:eastAsia="Calibri"/>
-                <w:sz w:val="22"/>
-                <w:szCs w:val="22"/>
-                <w:lang w:eastAsia="en-US"/>
-              </w:rPr>
-            </w:pPr>
-            <w:r>
-              <w:rPr>
-                <w:rFonts w:eastAsia="Calibri"/>
-                <w:sz w:val="22"/>
-                <w:szCs w:val="22"/>
-                <w:lang w:eastAsia="en-US"/>
-              </w:rPr>
-              <w:t>Texto</w:t>
-            </w:r>
-          </w:p>
-        </w:tc>
-        <w:tc>
-          <w:tcPr>
-            <w:tcW w:w="915" w:type="dxa"/>
-            <w:shd w:val="clear" w:color="auto" w:fill="D9D9D9"/>
-          </w:tcPr>
-          <w:p>
-            <w:pPr>
-              <w:suppressAutoHyphens/>
-              <w:ind w:left="142"/>
-              <w:jc w:val="center"/>
-              <w:rPr>
-                <w:rFonts w:eastAsia="Calibri"/>
-                <w:sz w:val="22"/>
-                <w:szCs w:val="22"/>
-                <w:lang w:eastAsia="en-US"/>
-              </w:rPr>
-            </w:pPr>
-            <w:r>
-              <w:rPr>
-                <w:rFonts w:eastAsia="Calibri"/>
-                <w:sz w:val="22"/>
-                <w:szCs w:val="22"/>
-                <w:lang w:eastAsia="en-US"/>
-              </w:rPr>
-              <w:t>16</w:t>
-            </w:r>
-          </w:p>
-        </w:tc>
-        <w:tc>
-          <w:tcPr>
-            <w:tcW w:w="1829" w:type="dxa"/>
-            <w:shd w:val="clear" w:color="auto" w:fill="D9D9D9"/>
-          </w:tcPr>
-          <w:p>
-            <w:pPr>
-              <w:suppressAutoHyphens/>
-              <w:ind w:left="142"/>
-              <w:jc w:val="center"/>
-              <w:rPr>
-                <w:rFonts w:eastAsia="Calibri"/>
-                <w:sz w:val="22"/>
-                <w:szCs w:val="22"/>
-                <w:lang w:eastAsia="en-US"/>
-              </w:rPr>
-            </w:pPr>
-          </w:p>
-        </w:tc>
-        <w:tc>
-          <w:tcPr>
-            <w:tcW w:w="1067" w:type="dxa"/>
-            <w:shd w:val="clear" w:color="auto" w:fill="D9D9D9"/>
-          </w:tcPr>
-          <w:p>
-            <w:pPr>
-              <w:suppressAutoHyphens/>
-              <w:ind w:left="142"/>
-              <w:jc w:val="center"/>
-              <w:rPr>
-                <w:rFonts w:eastAsia="Calibri"/>
-                <w:sz w:val="22"/>
-                <w:szCs w:val="22"/>
-                <w:lang w:eastAsia="en-US"/>
-              </w:rPr>
-            </w:pPr>
-            <w:r>
-              <w:rPr>
-                <w:rFonts w:eastAsia="Calibri"/>
-                <w:sz w:val="22"/>
-                <w:szCs w:val="22"/>
-                <w:lang w:eastAsia="en-US"/>
-              </w:rPr>
-              <w:t>X</w:t>
-            </w:r>
-          </w:p>
-        </w:tc>
-      </w:tr>
-      <w:tr>
-        <w:trPr>
-          <w:trHeight w:val="290"/>
-          <w:jc w:val="center"/>
-        </w:trPr>
-        <w:tc>
-          <w:tcPr>
-            <w:tcW w:w="2286" w:type="dxa"/>
-            <w:shd w:val="clear" w:color="auto" w:fill="D9D9D9"/>
-          </w:tcPr>
-          <w:p>
-            <w:pPr>
-              <w:suppressAutoHyphens/>
-              <w:ind w:left="142"/>
-              <w:rPr>
-                <w:rFonts w:eastAsia="Calibri"/>
-                <w:b/>
-                <w:bCs/>
-                <w:sz w:val="22"/>
-                <w:szCs w:val="22"/>
-              </w:rPr>
-            </w:pPr>
-            <w:r>
-              <w:rPr>
-                <w:rFonts w:eastAsia="Calibri"/>
-                <w:b/>
-                <w:bCs/>
-                <w:sz w:val="22"/>
-                <w:szCs w:val="22"/>
-              </w:rPr>
-              <w:t>Senha</w:t>
-            </w:r>
-          </w:p>
-        </w:tc>
-        <w:tc>
-          <w:tcPr>
-            <w:tcW w:w="3201" w:type="dxa"/>
-            <w:shd w:val="clear" w:color="auto" w:fill="D9D9D9"/>
-          </w:tcPr>
-          <w:p>
-            <w:pPr>
-              <w:suppressAutoHyphens/>
-              <w:ind w:left="142"/>
-              <w:jc w:val="both"/>
               <w:rPr>
                 <w:rFonts w:eastAsia="Calibri"/>
                 <w:sz w:val="22"/>
@@ -2500,87 +2044,31 @@
                 <w:sz w:val="22"/>
                 <w:szCs w:val="22"/>
               </w:rPr>
-              <w:t>Password</w:t>
+              <w:t xml:space="preserve">Página que permite aos clientes agendar seu horário na barbearia, entrando em contato por e-mail, whatsapp e </w:t>
             </w:r>
-          </w:p>
-        </w:tc>
-        <w:tc>
-          <w:tcPr>
-            <w:tcW w:w="915" w:type="dxa"/>
-            <w:shd w:val="clear" w:color="auto" w:fill="D9D9D9"/>
-          </w:tcPr>
-          <w:p>
-            <w:pPr>
-              <w:suppressAutoHyphens/>
-              <w:ind w:left="142"/>
-              <w:jc w:val="center"/>
-              <w:rPr>
-                <w:rFonts w:eastAsia="Calibri"/>
-                <w:sz w:val="22"/>
-                <w:szCs w:val="22"/>
-                <w:lang w:eastAsia="en-US"/>
-              </w:rPr>
-            </w:pPr>
             <w:r>
               <w:rPr>
                 <w:rFonts w:eastAsia="Calibri"/>
                 <w:sz w:val="22"/>
                 <w:szCs w:val="22"/>
-                <w:lang w:eastAsia="en-US"/>
               </w:rPr>
-              <w:t>15</w:t>
-            </w:r>
-          </w:p>
-        </w:tc>
-        <w:tc>
-          <w:tcPr>
-            <w:tcW w:w="1829" w:type="dxa"/>
-            <w:shd w:val="clear" w:color="auto" w:fill="D9D9D9"/>
-          </w:tcPr>
-          <w:p>
-            <w:pPr>
-              <w:suppressAutoHyphens/>
-              <w:ind w:left="142"/>
-              <w:jc w:val="center"/>
-              <w:rPr>
-                <w:rFonts w:eastAsia="Calibri"/>
-                <w:sz w:val="22"/>
-                <w:szCs w:val="22"/>
-                <w:lang w:eastAsia="en-US"/>
-              </w:rPr>
-            </w:pPr>
-          </w:p>
-        </w:tc>
-        <w:tc>
-          <w:tcPr>
-            <w:tcW w:w="1067" w:type="dxa"/>
-            <w:shd w:val="clear" w:color="auto" w:fill="D9D9D9"/>
-          </w:tcPr>
-          <w:p>
-            <w:pPr>
-              <w:suppressAutoHyphens/>
-              <w:ind w:left="142"/>
-              <w:jc w:val="center"/>
-              <w:rPr>
-                <w:rFonts w:eastAsia="Calibri"/>
-                <w:sz w:val="22"/>
-                <w:szCs w:val="22"/>
-                <w:lang w:eastAsia="en-US"/>
-              </w:rPr>
-            </w:pPr>
-            <w:r>
-              <w:rPr>
-                <w:rFonts w:eastAsia="Calibri"/>
-                <w:sz w:val="22"/>
-                <w:szCs w:val="22"/>
-                <w:lang w:eastAsia="en-US"/>
-              </w:rPr>
-              <w:t>X</w:t>
+              <w:t xml:space="preserve">Instagram </w:t>
             </w:r>
           </w:p>
         </w:tc>
       </w:tr>
     </w:tbl>
+    <w:p>
+      <w:pPr>
+        <w:suppressAutoHyphens/>
+        <w:ind w:left="142" w:right="141"/>
+        <w:jc w:val="both"/>
+        <w:rPr>
+          <w:sz w:val="22"/>
+          <w:szCs w:val="22"/>
+        </w:rPr>
+      </w:pPr>
+    </w:p>
     <w:p/>
     <w:p>
       <w:pPr>
@@ -2588,6 +2076,7 @@
       </w:pPr>
       <w:bookmarkStart w:id="32" w:name="_Toc432543244"/>
       <w:r>
+        <w:lastRenderedPageBreak/>
         <w:t>Requisitos não-funcionais</w:t>
       </w:r>
       <w:bookmarkEnd w:id="23"/>
@@ -2656,51 +2145,7 @@
         <w:rPr>
           <w:color w:val="auto"/>
         </w:rPr>
-        <w:t xml:space="preserve">A interface com o usuário é de vital importância para o sucesso do sistema. Principalmente por ser um sistema que </w:t>
-      </w:r>
-      <w:r>
-        <w:rPr>
-          <w:color w:val="auto"/>
-        </w:rPr>
-        <w:t>pode</w:t>
-      </w:r>
-      <w:r>
-        <w:rPr>
-          <w:color w:val="auto"/>
-        </w:rPr>
-        <w:t xml:space="preserve"> ser utilizado diariamente, o usuário </w:t>
-      </w:r>
-      <w:r>
-        <w:rPr>
-          <w:color w:val="auto"/>
-        </w:rPr>
-        <w:t>deverá em pouco</w:t>
-      </w:r>
-      <w:r>
-        <w:rPr>
-          <w:color w:val="auto"/>
-        </w:rPr>
-        <w:t xml:space="preserve"> tempo aprender como utilizar o sistema.</w:t>
-      </w:r>
-    </w:p>
-    <w:p>
-      <w:pPr>
-        <w:pStyle w:val="Corpodetexto3"/>
-        <w:rPr>
-          <w:color w:val="auto"/>
-        </w:rPr>
-      </w:pPr>
-      <w:r>
-        <w:rPr>
-          <w:color w:val="auto"/>
-        </w:rPr>
-        <w:t>O sistema terá uma interface amigável ao usuário primário sem se tornar cansativa</w:t>
-      </w:r>
-      <w:r>
-        <w:rPr>
-          <w:color w:val="auto"/>
-        </w:rPr>
-        <w:t xml:space="preserve"> aos usuários mais experientes, de forma Responsiva e leve.</w:t>
+        <w:t>O sistema possui uma usabilidade simples e atrativa, com o objetivo de promover aos clientes uma facilidade maior ao acessar a plataforma da barbearia, a fim de adquirir os serviços que são ofertados na Prime Barbearia.</w:t>
       </w:r>
     </w:p>
     <w:tbl>
@@ -2839,10 +2284,79 @@
         <w:t>Diagrama</w:t>
       </w:r>
       <w:r>
-        <w:t>ção e prototipação</w:t>
+        <w:t xml:space="preserve">ção e </w:t>
+      </w:r>
+      <w:proofErr w:type="spellStart"/>
+      <w:r>
+        <w:t>prototipação</w:t>
       </w:r>
       <w:r>
-        <w:t>s UML</w:t>
+        <w:t>s</w:t>
+      </w:r>
+      <w:proofErr w:type="spellEnd"/>
+      <w:r>
+        <w:t xml:space="preserve"> UML</w:t>
+      </w:r>
+    </w:p>
+    <w:p>
+      <w:pPr>
+        <w:jc w:val="center"/>
+        <w:rPr>
+          <w:color w:val="0000FF"/>
+        </w:rPr>
+      </w:pPr>
+      <w:r>
+        <w:rPr>
+          <w:noProof/>
+        </w:rPr>
+        <w:drawing>
+          <wp:inline distT="0" distB="0" distL="0" distR="0" wp14:anchorId="3436E34F" wp14:editId="7618A02C">
+            <wp:extent cx="3779520" cy="2099029"/>
+            <wp:effectExtent l="0" t="0" r="0" b="0"/>
+            <wp:docPr id="97164911" name="Imagem 1" descr="Templates de site de Cabelo | Beleza | Wix.com"/>
+            <wp:cNvGraphicFramePr>
+              <a:graphicFrameLocks xmlns:a="http://schemas.openxmlformats.org/drawingml/2006/main" noChangeAspect="1"/>
+            </wp:cNvGraphicFramePr>
+            <a:graphic xmlns:a="http://schemas.openxmlformats.org/drawingml/2006/main">
+              <a:graphicData uri="http://schemas.openxmlformats.org/drawingml/2006/picture">
+                <pic:pic xmlns:pic="http://schemas.openxmlformats.org/drawingml/2006/picture">
+                  <pic:nvPicPr>
+                    <pic:cNvPr id="0" name="Picture 1" descr="Templates de site de Cabelo | Beleza | Wix.com"/>
+                    <pic:cNvPicPr>
+                      <a:picLocks noChangeAspect="1" noChangeArrowheads="1"/>
+                    </pic:cNvPicPr>
+                  </pic:nvPicPr>
+                  <pic:blipFill>
+                    <a:blip r:embed="rId10">
+                      <a:extLst>
+                        <a:ext uri="{28A0092B-C50C-407E-A947-70E740481C1C}">
+                          <a14:useLocalDpi xmlns:a14="http://schemas.microsoft.com/office/drawing/2010/main" val="0"/>
+                        </a:ext>
+                      </a:extLst>
+                    </a:blip>
+                    <a:srcRect/>
+                    <a:stretch>
+                      <a:fillRect/>
+                    </a:stretch>
+                  </pic:blipFill>
+                  <pic:spPr bwMode="auto">
+                    <a:xfrm>
+                      <a:off x="0" y="0"/>
+                      <a:ext cx="3786176" cy="2102726"/>
+                    </a:xfrm>
+                    <a:prstGeom prst="rect">
+                      <a:avLst/>
+                    </a:prstGeom>
+                    <a:noFill/>
+                    <a:ln>
+                      <a:noFill/>
+                    </a:ln>
+                  </pic:spPr>
+                </pic:pic>
+              </a:graphicData>
+            </a:graphic>
+          </wp:inline>
+        </w:drawing>
       </w:r>
     </w:p>
     <w:p>
@@ -2873,16 +2387,40 @@
           <w:color w:val="0000FF"/>
         </w:rPr>
       </w:pPr>
+    </w:p>
+    <w:p>
+      <w:pPr>
+        <w:pStyle w:val="Requisito"/>
+        <w:pBdr>
+          <w:top w:val="single" w:sz="4" w:space="0" w:color="auto" w:shadow="1"/>
+        </w:pBdr>
+        <w:rPr>
+          <w:i/>
+          <w:color w:val="0000FF"/>
+        </w:rPr>
+      </w:pPr>
+      <w:r>
+        <w:lastRenderedPageBreak/>
+        <w:t>Página Inicial após primeira alteração</w:t>
+      </w:r>
+    </w:p>
+    <w:p>
+      <w:pPr>
+        <w:jc w:val="center"/>
+        <w:rPr>
+          <w:color w:val="0000FF"/>
+        </w:rPr>
+      </w:pPr>
       <w:r>
         <w:rPr>
           <w:noProof/>
           <w:color w:val="0000FF"/>
         </w:rPr>
         <w:drawing>
-          <wp:inline distT="0" distB="0" distL="0" distR="0" wp14:anchorId="65CFF4AC" wp14:editId="3DA47E59">
-            <wp:extent cx="5759450" cy="2335530"/>
-            <wp:effectExtent l="0" t="0" r="0" b="7620"/>
-            <wp:docPr id="1" name="Picture 1"/>
+          <wp:inline distT="0" distB="0" distL="0" distR="0" wp14:anchorId="59F526FC" wp14:editId="7798A769">
+            <wp:extent cx="5759450" cy="2736850"/>
+            <wp:effectExtent l="0" t="0" r="0" b="6350"/>
+            <wp:docPr id="1349687132" name="Imagem 2"/>
             <wp:cNvGraphicFramePr>
               <a:graphicFrameLocks xmlns:a="http://schemas.openxmlformats.org/drawingml/2006/main" noChangeAspect="1"/>
             </wp:cNvGraphicFramePr>
@@ -2890,11 +2428,17 @@
               <a:graphicData uri="http://schemas.openxmlformats.org/drawingml/2006/picture">
                 <pic:pic xmlns:pic="http://schemas.openxmlformats.org/drawingml/2006/picture">
                   <pic:nvPicPr>
-                    <pic:cNvPr id="1" name=""/>
+                    <pic:cNvPr id="1349687132" name="Imagem 1349687132"/>
                     <pic:cNvPicPr/>
                   </pic:nvPicPr>
                   <pic:blipFill>
-                    <a:blip r:embed="rId10"/>
+                    <a:blip r:embed="rId11" cstate="print">
+                      <a:extLst>
+                        <a:ext uri="{28A0092B-C50C-407E-A947-70E740481C1C}">
+                          <a14:useLocalDpi xmlns:a14="http://schemas.microsoft.com/office/drawing/2010/main" val="0"/>
+                        </a:ext>
+                      </a:extLst>
+                    </a:blip>
                     <a:stretch>
                       <a:fillRect/>
                     </a:stretch>
@@ -2902,7 +2446,7 @@
                   <pic:spPr>
                     <a:xfrm>
                       <a:off x="0" y="0"/>
-                      <a:ext cx="5759450" cy="2335530"/>
+                      <a:ext cx="5759450" cy="2736850"/>
                     </a:xfrm>
                     <a:prstGeom prst="rect">
                       <a:avLst/>
@@ -2917,7 +2461,7 @@
     </w:p>
     <w:p>
       <w:pPr>
-        <w:keepNext/>
+        <w:pStyle w:val="Legenda"/>
         <w:jc w:val="center"/>
       </w:pPr>
     </w:p>
@@ -2929,42 +2473,14 @@
           <w:color w:val="0000FF"/>
         </w:rPr>
       </w:pPr>
-      <w:r>
-        <w:t xml:space="preserve">Figura </w:t>
-      </w:r>
-      <w:r>
+    </w:p>
+    <w:p>
+      <w:pPr>
+        <w:jc w:val="center"/>
         <w:rPr>
-          <w:noProof/>
+          <w:color w:val="0000FF"/>
         </w:rPr>
-        <w:fldChar w:fldCharType="begin"/>
-      </w:r>
-      <w:r>
-        <w:rPr>
-          <w:noProof/>
-        </w:rPr>
-        <w:instrText xml:space="preserve"> SEQ Figura \* ARABIC </w:instrText>
-      </w:r>
-      <w:r>
-        <w:rPr>
-          <w:noProof/>
-        </w:rPr>
-        <w:fldChar w:fldCharType="separate"/>
-      </w:r>
-      <w:r>
-        <w:rPr>
-          <w:noProof/>
-        </w:rPr>
-        <w:t>1</w:t>
-      </w:r>
-      <w:r>
-        <w:rPr>
-          <w:noProof/>
-        </w:rPr>
-        <w:fldChar w:fldCharType="end"/>
-      </w:r>
-      <w:r>
-        <w:t xml:space="preserve"> - Imagem ilustrativa</w:t>
-      </w:r>
+      </w:pPr>
     </w:p>
     <w:p>
       <w:pPr>
@@ -2978,7 +2494,10 @@
         </w:rPr>
       </w:pPr>
       <w:r>
-        <w:t>Página Inicial após primeira alteração</w:t>
+        <w:t xml:space="preserve">Página </w:t>
+      </w:r>
+      <w:r>
+        <w:t>2</w:t>
       </w:r>
     </w:p>
     <w:p>
@@ -2989,111 +2508,7 @@
         </w:rPr>
       </w:pPr>
     </w:p>
-    <w:p>
-      <w:pPr>
-        <w:pStyle w:val="Legenda"/>
-        <w:jc w:val="center"/>
-      </w:pPr>
-      <w:r>
-        <w:rPr>
-          <w:b w:val="0"/>
-          <w:bCs w:val="0"/>
-          <w:noProof/>
-          <w:color w:val="0000FF"/>
-          <w:sz w:val="24"/>
-          <w:szCs w:val="24"/>
-        </w:rPr>
-        <w:lastRenderedPageBreak/>
-        <w:drawing>
-          <wp:inline distT="0" distB="0" distL="0" distR="0" wp14:anchorId="0DDB722D" wp14:editId="161000BE">
-            <wp:extent cx="4290060" cy="4178906"/>
-            <wp:effectExtent l="0" t="0" r="0" b="0"/>
-            <wp:docPr id="2" name="Picture 2"/>
-            <wp:cNvGraphicFramePr>
-              <a:graphicFrameLocks xmlns:a="http://schemas.openxmlformats.org/drawingml/2006/main" noChangeAspect="1"/>
-            </wp:cNvGraphicFramePr>
-            <a:graphic xmlns:a="http://schemas.openxmlformats.org/drawingml/2006/main">
-              <a:graphicData uri="http://schemas.openxmlformats.org/drawingml/2006/picture">
-                <pic:pic xmlns:pic="http://schemas.openxmlformats.org/drawingml/2006/picture">
-                  <pic:nvPicPr>
-                    <pic:cNvPr id="1" name=""/>
-                    <pic:cNvPicPr/>
-                  </pic:nvPicPr>
-                  <pic:blipFill>
-                    <a:blip r:embed="rId11"/>
-                    <a:stretch>
-                      <a:fillRect/>
-                    </a:stretch>
-                  </pic:blipFill>
-                  <pic:spPr>
-                    <a:xfrm>
-                      <a:off x="0" y="0"/>
-                      <a:ext cx="4295104" cy="4183820"/>
-                    </a:xfrm>
-                    <a:prstGeom prst="rect">
-                      <a:avLst/>
-                    </a:prstGeom>
-                  </pic:spPr>
-                </pic:pic>
-              </a:graphicData>
-            </a:graphic>
-          </wp:inline>
-        </w:drawing>
-      </w:r>
-    </w:p>
-    <w:p>
-      <w:pPr>
-        <w:pStyle w:val="Legenda"/>
-        <w:jc w:val="center"/>
-        <w:rPr>
-          <w:color w:val="0000FF"/>
-        </w:rPr>
-      </w:pPr>
-      <w:r>
-        <w:t xml:space="preserve">Figura </w:t>
-      </w:r>
-      <w:r>
-        <w:rPr>
-          <w:noProof/>
-        </w:rPr>
-        <w:fldChar w:fldCharType="begin"/>
-      </w:r>
-      <w:r>
-        <w:rPr>
-          <w:noProof/>
-        </w:rPr>
-        <w:instrText xml:space="preserve"> SEQ Figura \* ARABIC </w:instrText>
-      </w:r>
-      <w:r>
-        <w:rPr>
-          <w:noProof/>
-        </w:rPr>
-        <w:fldChar w:fldCharType="separate"/>
-      </w:r>
-      <w:r>
-        <w:rPr>
-          <w:noProof/>
-        </w:rPr>
-        <w:t>2</w:t>
-      </w:r>
-      <w:r>
-        <w:rPr>
-          <w:noProof/>
-        </w:rPr>
-        <w:fldChar w:fldCharType="end"/>
-      </w:r>
-      <w:r>
-        <w:t xml:space="preserve"> - Imagem ilustrativa</w:t>
-      </w:r>
-    </w:p>
-    <w:p>
-      <w:pPr>
-        <w:jc w:val="center"/>
-        <w:rPr>
-          <w:color w:val="0000FF"/>
-        </w:rPr>
-      </w:pPr>
-    </w:p>
+    <w:p/>
     <w:p>
       <w:pPr>
         <w:pStyle w:val="Requisito"/>
@@ -3106,79 +2521,10 @@
         </w:rPr>
       </w:pPr>
       <w:r>
-        <w:t>Página 3</w:t>
-      </w:r>
-    </w:p>
-    <w:p>
-      <w:pPr>
-        <w:jc w:val="center"/>
-        <w:rPr>
-          <w:color w:val="0000FF"/>
-        </w:rPr>
-      </w:pPr>
-    </w:p>
-    <w:p>
-      <w:pPr>
-        <w:keepNext/>
-        <w:jc w:val="center"/>
-      </w:pPr>
-    </w:p>
-    <w:p>
-      <w:pPr>
-        <w:pStyle w:val="Legenda"/>
-        <w:jc w:val="center"/>
-      </w:pPr>
-      <w:r>
-        <w:t xml:space="preserve">Figura </w:t>
+        <w:t xml:space="preserve">Página </w:t>
       </w:r>
       <w:r>
-        <w:rPr>
-          <w:noProof/>
-        </w:rPr>
-        <w:fldChar w:fldCharType="begin"/>
-      </w:r>
-      <w:r>
-        <w:rPr>
-          <w:noProof/>
-        </w:rPr>
-        <w:instrText xml:space="preserve"> SEQ Figura \* ARABIC </w:instrText>
-      </w:r>
-      <w:r>
-        <w:rPr>
-          <w:noProof/>
-        </w:rPr>
-        <w:fldChar w:fldCharType="separate"/>
-      </w:r>
-      <w:r>
-        <w:rPr>
-          <w:noProof/>
-        </w:rPr>
         <w:t>3</w:t>
-      </w:r>
-      <w:r>
-        <w:rPr>
-          <w:noProof/>
-        </w:rPr>
-        <w:fldChar w:fldCharType="end"/>
-      </w:r>
-      <w:r>
-        <w:t xml:space="preserve"> - Imagem Ilustrativa</w:t>
-      </w:r>
-    </w:p>
-    <w:p/>
-    <w:p>
-      <w:pPr>
-        <w:pStyle w:val="Requisito"/>
-        <w:pBdr>
-          <w:top w:val="single" w:sz="4" w:space="0" w:color="auto" w:shadow="1"/>
-        </w:pBdr>
-        <w:rPr>
-          <w:i/>
-          <w:color w:val="0000FF"/>
-        </w:rPr>
-      </w:pPr>
-      <w:r>
-        <w:t>Página 4</w:t>
       </w:r>
     </w:p>
     <w:p>
@@ -3208,7 +2554,10 @@
         </w:rPr>
       </w:pPr>
       <w:r>
-        <w:t>Página 5</w:t>
+        <w:t xml:space="preserve">Página </w:t>
+      </w:r>
+      <w:r>
+        <w:t>4</w:t>
       </w:r>
     </w:p>
     <w:p>

</xml_diff>